<commit_message>
BP 2004 GMS Realschulabschlusszeugnis SJ
</commit_message>
<xml_diff>
--- a/template/BP 2004/BP2004_GMS_Abschlusszeugnis_RS.docx
+++ b/template/BP 2004/BP2004_GMS_Abschlusszeugnis_RS.docx
@@ -2052,14 +2052,7 @@
                 <w:rFonts w:eastAsia="Arial"/>
                 <w:sz w:val="20"/>
               </w:rPr>
-              <w:t>Erdkunde, Wirt</w:t>
-            </w:r>
-            <w:r>
-              <w:rPr>
-                <w:rFonts w:eastAsia="Arial"/>
-                <w:sz w:val="20"/>
-              </w:rPr>
-              <w:t>schaftskunde, Gemeinschaftskunde</w:t>
+              <w:t>Erdkunde, Wirtschaftskunde, Gemeinschaftskunde</w:t>
             </w:r>
           </w:p>
         </w:tc>
@@ -2146,21 +2139,7 @@
                 <w:rFonts w:eastAsia="Arial"/>
                 <w:sz w:val="20"/>
               </w:rPr>
-              <w:t>N</w:t>
-            </w:r>
-            <w:r>
-              <w:rPr>
-                <w:rFonts w:eastAsia="Arial"/>
-                <w:sz w:val="20"/>
-              </w:rPr>
-              <w:t>aturw</w:t>
-            </w:r>
-            <w:r>
-              <w:rPr>
-                <w:rFonts w:eastAsia="Arial"/>
-                <w:sz w:val="20"/>
-              </w:rPr>
-              <w:t>issenschaftliches Arbeiten</w:t>
+              <w:t>Naturwissenschaftliches Arbeiten</w:t>
             </w:r>
           </w:p>
         </w:tc>
@@ -2722,21 +2701,7 @@
                   <w:rPr>
                     <w:rStyle w:val="Formatvorlage66"/>
                   </w:rPr>
-                  <w:t>${</w:t>
-                </w:r>
-                <w:proofErr w:type="spellStart"/>
-                <w:r>
-                  <w:rPr>
-                    <w:rStyle w:val="Formatvorlage66"/>
-                  </w:rPr>
-                  <w:t>fra_graded</w:t>
-                </w:r>
-                <w:proofErr w:type="spellEnd"/>
-                <w:r>
-                  <w:rPr>
-                    <w:rStyle w:val="Formatvorlage66"/>
-                  </w:rPr>
-                  <w:t>}</w:t>
+                  <w:t>${fra_graded}</w:t>
                 </w:r>
               </w:sdtContent>
             </w:sdt>
@@ -3848,21 +3813,7 @@
                   <w:rPr>
                     <w:rStyle w:val="Formatvorlage88"/>
                   </w:rPr>
-                  <w:t>${</w:t>
-                </w:r>
-                <w:proofErr w:type="spellStart"/>
-                <w:r>
-                  <w:rPr>
-                    <w:rStyle w:val="Formatvorlage88"/>
-                  </w:rPr>
-                  <w:t>chair</w:t>
-                </w:r>
-                <w:proofErr w:type="spellEnd"/>
-                <w:r>
-                  <w:rPr>
-                    <w:rStyle w:val="Formatvorlage88"/>
-                  </w:rPr>
-                  <w:t>}</w:t>
+                  <w:t>${chair}</w:t>
                 </w:r>
               </w:sdtContent>
             </w:sdt>
@@ -3924,21 +3875,7 @@
                   <w:rPr>
                     <w:rStyle w:val="Formatvorlage89"/>
                   </w:rPr>
-                  <w:t>${</w:t>
-                </w:r>
-                <w:proofErr w:type="spellStart"/>
-                <w:r>
-                  <w:rPr>
-                    <w:rStyle w:val="Formatvorlage89"/>
-                  </w:rPr>
-                  <w:t>leiter</w:t>
-                </w:r>
-                <w:proofErr w:type="spellEnd"/>
-                <w:r>
-                  <w:rPr>
-                    <w:rStyle w:val="Formatvorlage89"/>
-                  </w:rPr>
-                  <w:t>}</w:t>
+                  <w:t>${leiter}</w:t>
                 </w:r>
               </w:sdtContent>
             </w:sdt>

</xml_diff>